<commit_message>
Adjusted risk calc formula
</commit_message>
<xml_diff>
--- a/Figures/Watershed_DG_Tables/Bedwell.docx
+++ b/Figures/Watershed_DG_Tables/Bedwell.docx
@@ -1195,7 +1195,7 @@
                 <w:rFonts w:ascii="Calibri" w:hAnsi="Calibri"/>
                 <w:sz w:val="20"/>
               </w:rPr>
-              <w:t xml:space="default">LF25: Mortality or fitness reduction due to lower quality spawning gravel</w:t>
+              <w:t xml:space="default">LF26: Mortality or fitness reduction due to unfavourable water temperatures</w:t>
             </w:r>
           </w:p>
         </w:tc>
@@ -1338,7 +1338,7 @@
                 <w:rFonts w:ascii="Calibri" w:hAnsi="Calibri"/>
                 <w:sz w:val="20"/>
               </w:rPr>
-              <w:t xml:space="default">LF26: Mortality or fitness reduction due to unfavourable water temperatures</w:t>
+              <w:t xml:space="default">LF27: Mortality or fitness reduction as a result of low dissolved oxygen</w:t>
             </w:r>
           </w:p>
         </w:tc>
@@ -1481,7 +1481,7 @@
                 <w:rFonts w:ascii="Calibri" w:hAnsi="Calibri"/>
                 <w:sz w:val="20"/>
               </w:rPr>
-              <w:t xml:space="default">LF27: Mortality or fitness reduction as a result of low dissolved oxygen</w:t>
+              <w:t xml:space="default">LF28: Mortality or fitness reduction as a result of poor pH levels</w:t>
             </w:r>
           </w:p>
         </w:tc>
@@ -1624,7 +1624,7 @@
                 <w:rFonts w:ascii="Calibri" w:hAnsi="Calibri"/>
                 <w:sz w:val="20"/>
               </w:rPr>
-              <w:t xml:space="default">LF28: Mortality or fitness reduction as a result of poor pH levels</w:t>
+              <w:t xml:space="default">LF30: Mortality or fitness reduction as a result of elevated predation</w:t>
             </w:r>
           </w:p>
         </w:tc>
@@ -1767,7 +1767,7 @@
                 <w:rFonts w:ascii="Calibri" w:hAnsi="Calibri"/>
                 <w:sz w:val="20"/>
               </w:rPr>
-              <w:t xml:space="default">LF29: Mortality or fitness reduction due to deleterious substances</w:t>
+              <w:t xml:space="default">LF33: Mortality or fitness reduction as a result of disease, parasites, or pathogens</w:t>
             </w:r>
           </w:p>
         </w:tc>
@@ -1910,7 +1910,7 @@
                 <w:rFonts w:ascii="Calibri" w:hAnsi="Calibri"/>
                 <w:sz w:val="20"/>
               </w:rPr>
-              <w:t xml:space="default">LF30: Mortality or fitness reduction as a result of elevated predation</w:t>
+              <w:t xml:space="default">LF35: Mortality or fitness reduction as a result of lack of access to appropriate food</w:t>
             </w:r>
           </w:p>
         </w:tc>
@@ -2053,7 +2053,7 @@
                 <w:rFonts w:ascii="Calibri" w:hAnsi="Calibri"/>
                 <w:sz w:val="20"/>
               </w:rPr>
-              <w:t xml:space="default">LF33: Mortality or fitness reduction as a result of disease, parasites, or pathogens</w:t>
+              <w:t xml:space="default">LF42: Mortality or fitness reduction due to unfavourable water temperatures</w:t>
             </w:r>
           </w:p>
         </w:tc>
@@ -2196,7 +2196,7 @@
                 <w:rFonts w:ascii="Calibri" w:hAnsi="Calibri"/>
                 <w:sz w:val="20"/>
               </w:rPr>
-              <w:t xml:space="default">LF35: Mortality or fitness reduction as a result of lack of access to appropriate food</w:t>
+              <w:t xml:space="default">LF43: Mortality or fitness reduction as a result of low dissolved oxygen</w:t>
             </w:r>
           </w:p>
         </w:tc>
@@ -2339,7 +2339,7 @@
                 <w:rFonts w:ascii="Calibri" w:hAnsi="Calibri"/>
                 <w:sz w:val="20"/>
               </w:rPr>
-              <w:t xml:space="default">LF39: Mortality or fitness reduction from stranding in rearing habitat</w:t>
+              <w:t xml:space="default">LF44: Mortality or fitness reduction as a result of poor pH levels</w:t>
             </w:r>
           </w:p>
         </w:tc>
@@ -2482,7 +2482,7 @@
                 <w:rFonts w:ascii="Calibri" w:hAnsi="Calibri"/>
                 <w:sz w:val="20"/>
               </w:rPr>
-              <w:t xml:space="default">LF42: Mortality or fitness reduction due to unfavourable water temperatures</w:t>
+              <w:t xml:space="default">LF49: Mortality or fitness reduction due to inter- and intra-specific competition</w:t>
             </w:r>
           </w:p>
         </w:tc>
@@ -2625,7 +2625,7 @@
                 <w:rFonts w:ascii="Calibri" w:hAnsi="Calibri"/>
                 <w:sz w:val="20"/>
               </w:rPr>
-              <w:t xml:space="default">LF43: Mortality or fitness reduction as a result of low dissolved oxygen</w:t>
+              <w:t xml:space="default">LF52: Mortality or fitness reduction as a result of lack of access to appropriate food</w:t>
             </w:r>
           </w:p>
         </w:tc>
@@ -2768,7 +2768,7 @@
                 <w:rFonts w:ascii="Calibri" w:hAnsi="Calibri"/>
                 <w:sz w:val="20"/>
               </w:rPr>
-              <w:t xml:space="default">LF44: Mortality or fitness reduction as a result of poor pH levels</w:t>
+              <w:t xml:space="default">LF54: Mortality or fitness reduction due to reduction in quality of beach habitat</w:t>
             </w:r>
           </w:p>
         </w:tc>
@@ -2911,7 +2911,7 @@
                 <w:rFonts w:ascii="Calibri" w:hAnsi="Calibri"/>
                 <w:sz w:val="20"/>
               </w:rPr>
-              <w:t xml:space="default">LF45: Mortality or fitness reduction as a result of deleterious substances</w:t>
+              <w:t xml:space="default">LF55: Mortality or fitness reduction due to loss in quantity of beach habitat loss</w:t>
             </w:r>
           </w:p>
         </w:tc>
@@ -3054,7 +3054,7 @@
                 <w:rFonts w:ascii="Calibri" w:hAnsi="Calibri"/>
                 <w:sz w:val="20"/>
               </w:rPr>
-              <w:t xml:space="default">LF49: Mortality or fitness reduction due to inter- and intra-specific competition</w:t>
+              <w:t xml:space="default">LF56: Mortality or fitness reduction due to reduction in quality channel habitat</w:t>
             </w:r>
           </w:p>
         </w:tc>
@@ -3197,7 +3197,7 @@
                 <w:rFonts w:ascii="Calibri" w:hAnsi="Calibri"/>
                 <w:sz w:val="20"/>
               </w:rPr>
-              <w:t xml:space="default">LF52: Mortality or fitness reduction as a result of lack of access to appropriate food</w:t>
+              <w:t xml:space="default">LF57: Mortality or fitness reduction due to reduction in quantity channel habitat</w:t>
             </w:r>
           </w:p>
         </w:tc>
@@ -3340,7 +3340,7 @@
                 <w:rFonts w:ascii="Calibri" w:hAnsi="Calibri"/>
                 <w:sz w:val="20"/>
               </w:rPr>
-              <w:t xml:space="default">LF54: Mortality or fitness reduction due to reduction in quality of beach habitat</w:t>
+              <w:t xml:space="default">LF60: Mortality or fitness reduction due to competition with hatchery fish</w:t>
             </w:r>
           </w:p>
         </w:tc>
@@ -3483,7 +3483,7 @@
                 <w:rFonts w:ascii="Calibri" w:hAnsi="Calibri"/>
                 <w:sz w:val="20"/>
               </w:rPr>
-              <w:t xml:space="default">LF55: Mortality or fitness reduction due to loss in quantity of beach habitat loss</w:t>
+              <w:t xml:space="default">LF61: Mortality or fitness reduction due to unfavourable water temperatures</w:t>
             </w:r>
           </w:p>
         </w:tc>
@@ -3626,7 +3626,7 @@
                 <w:rFonts w:ascii="Calibri" w:hAnsi="Calibri"/>
                 <w:sz w:val="20"/>
               </w:rPr>
-              <w:t xml:space="default">LF56: Mortality or fitness reduction due to reduction in quality channel habitat</w:t>
+              <w:t xml:space="default">LF62: Mortality or fitness reduction as a result of low dissolved oxygen</w:t>
             </w:r>
           </w:p>
         </w:tc>
@@ -3769,7 +3769,7 @@
                 <w:rFonts w:ascii="Calibri" w:hAnsi="Calibri"/>
                 <w:sz w:val="20"/>
               </w:rPr>
-              <w:t xml:space="default">LF57: Mortality or fitness reduction due to reduction in quantity channel habitat</w:t>
+              <w:t xml:space="default">LF63: Mortality or fitness reduction as a result of poor pH levels</w:t>
             </w:r>
           </w:p>
         </w:tc>
@@ -3912,7 +3912,7 @@
                 <w:rFonts w:ascii="Calibri" w:hAnsi="Calibri"/>
                 <w:sz w:val="20"/>
               </w:rPr>
-              <w:t xml:space="default">LF60: Mortality or fitness reduction due to competition with hatchery fish</w:t>
+              <w:t xml:space="default">LF64: Mortality or fitness reduction due to increases in salinity</w:t>
             </w:r>
           </w:p>
         </w:tc>
@@ -4055,7 +4055,7 @@
                 <w:rFonts w:ascii="Calibri" w:hAnsi="Calibri"/>
                 <w:sz w:val="20"/>
               </w:rPr>
-              <w:t xml:space="default">LF61: Mortality or fitness reduction due to unfavourable water temperatures</w:t>
+              <w:t xml:space="default">LF65: Mortality or fitness reduction due to deleterious substances</w:t>
             </w:r>
           </w:p>
         </w:tc>
@@ -4198,99 +4198,99 @@
                 <w:rFonts w:ascii="Calibri" w:hAnsi="Calibri"/>
                 <w:sz w:val="20"/>
               </w:rPr>
-              <w:t xml:space="default">LF62: Mortality or fitness reduction as a result of low dissolved oxygen</w:t>
-            </w:r>
-          </w:p>
-        </w:tc>
-        <w:tc>
-          <w:tcPr>
-            <w:tcBorders>
-              <w:top w:val="single" w:space="0" w:color="D3D3D3"/>
-              <w:bottom w:val="single" w:space="0" w:color="D3D3D3"/>
-              <w:start w:val="single" w:space="0" w:color="D3D3D3"/>
-              <w:end w:val="single" w:space="0" w:color="D3D3D3"/>
-            </w:tcBorders>
-          </w:tcPr>
-          <w:p>
-            <w:pPr>
-              <w:spacing w:before="0" w:after="60"/>
-              <w:keepNext/>
-            </w:pPr>
-            <w:r>
-              <w:rPr>
-                <w:rFonts w:ascii="Calibri" w:hAnsi="Calibri"/>
-                <w:sz w:val="20"/>
-              </w:rPr>
-              <w:t xml:space="default">1</w:t>
-            </w:r>
-          </w:p>
-        </w:tc>
-        <w:tc>
-          <w:tcPr>
-            <w:tcBorders>
-              <w:top w:val="single" w:space="0" w:color="D3D3D3"/>
-              <w:bottom w:val="single" w:space="0" w:color="D3D3D3"/>
-              <w:start w:val="single" w:space="0" w:color="D3D3D3"/>
-              <w:end w:val="single" w:space="0" w:color="D3D3D3"/>
-            </w:tcBorders>
-          </w:tcPr>
-          <w:p>
-            <w:pPr>
-              <w:spacing w:before="0" w:after="60"/>
-              <w:keepNext/>
-            </w:pPr>
-            <w:r>
-              <w:rPr>
-                <w:rFonts w:ascii="Calibri" w:hAnsi="Calibri"/>
-                <w:sz w:val="20"/>
-              </w:rPr>
-              <w:t xml:space="default">1</w:t>
-            </w:r>
-          </w:p>
-        </w:tc>
-        <w:tc>
-          <w:tcPr>
-            <w:tcBorders>
-              <w:top w:val="single" w:space="0" w:color="D3D3D3"/>
-              <w:bottom w:val="single" w:space="0" w:color="D3D3D3"/>
-              <w:start w:val="single" w:space="0" w:color="D3D3D3"/>
-              <w:end w:val="single" w:space="0" w:color="D3D3D3"/>
-            </w:tcBorders>
-          </w:tcPr>
-          <w:p>
-            <w:pPr>
-              <w:spacing w:before="0" w:after="60"/>
-              <w:keepNext/>
-            </w:pPr>
-            <w:r>
-              <w:rPr>
-                <w:rFonts w:ascii="Calibri" w:hAnsi="Calibri"/>
-                <w:sz w:val="20"/>
-              </w:rPr>
-              <w:t xml:space="default">HPDG</w:t>
-            </w:r>
-          </w:p>
-        </w:tc>
-        <w:tc>
-          <w:tcPr>
-            <w:tcBorders>
-              <w:top w:val="single" w:space="0" w:color="D3D3D3"/>
-              <w:bottom w:val="single" w:space="0" w:color="D3D3D3"/>
-              <w:start w:val="single" w:space="0" w:color="D3D3D3"/>
-              <w:end w:val="single" w:space="0" w:color="D3D3D3"/>
-            </w:tcBorders>
-          </w:tcPr>
-          <w:p>
-            <w:pPr>
-              <w:spacing w:before="0" w:after="60"/>
-              <w:keepNext/>
-            </w:pPr>
-            <w:r>
-              <w:rPr>
-                <w:rFonts w:ascii="Calibri" w:hAnsi="Calibri"/>
-                <w:sz w:val="20"/>
-              </w:rPr>
-              <w:t xml:space="default">HPDG</w:t>
+              <w:t xml:space="default">LF12: Mortality or fitness reduction as a result of low dissolved oxygen</w:t>
+            </w:r>
+          </w:p>
+        </w:tc>
+        <w:tc>
+          <w:tcPr>
+            <w:tcBorders>
+              <w:top w:val="single" w:space="0" w:color="D3D3D3"/>
+              <w:bottom w:val="single" w:space="0" w:color="D3D3D3"/>
+              <w:start w:val="single" w:space="0" w:color="D3D3D3"/>
+              <w:end w:val="single" w:space="0" w:color="D3D3D3"/>
+            </w:tcBorders>
+          </w:tcPr>
+          <w:p>
+            <w:pPr>
+              <w:spacing w:before="0" w:after="60"/>
+              <w:keepNext/>
+            </w:pPr>
+            <w:r>
+              <w:rPr>
+                <w:rFonts w:ascii="Calibri" w:hAnsi="Calibri"/>
+                <w:sz w:val="20"/>
+              </w:rPr>
+              <w:t xml:space="default">29</w:t>
+            </w:r>
+          </w:p>
+        </w:tc>
+        <w:tc>
+          <w:tcPr>
+            <w:tcBorders>
+              <w:top w:val="single" w:space="0" w:color="D3D3D3"/>
+              <w:bottom w:val="single" w:space="0" w:color="D3D3D3"/>
+              <w:start w:val="single" w:space="0" w:color="D3D3D3"/>
+              <w:end w:val="single" w:space="0" w:color="D3D3D3"/>
+            </w:tcBorders>
+          </w:tcPr>
+          <w:p>
+            <w:pPr>
+              <w:spacing w:before="0" w:after="60"/>
+              <w:keepNext/>
+            </w:pPr>
+            <w:r>
+              <w:rPr>
+                <w:rFonts w:ascii="Calibri" w:hAnsi="Calibri"/>
+                <w:sz w:val="20"/>
+              </w:rPr>
+              <w:t xml:space="default">0</w:t>
+            </w:r>
+          </w:p>
+        </w:tc>
+        <w:tc>
+          <w:tcPr>
+            <w:tcBorders>
+              <w:top w:val="single" w:space="0" w:color="D3D3D3"/>
+              <w:bottom w:val="single" w:space="0" w:color="D3D3D3"/>
+              <w:start w:val="single" w:space="0" w:color="D3D3D3"/>
+              <w:end w:val="single" w:space="0" w:color="D3D3D3"/>
+            </w:tcBorders>
+          </w:tcPr>
+          <w:p>
+            <w:pPr>
+              <w:spacing w:before="0" w:after="60"/>
+              <w:keepNext/>
+            </w:pPr>
+            <w:r>
+              <w:rPr>
+                <w:rFonts w:ascii="Calibri" w:hAnsi="Calibri"/>
+                <w:sz w:val="20"/>
+              </w:rPr>
+              <w:t xml:space="default">LPDG</w:t>
+            </w:r>
+          </w:p>
+        </w:tc>
+        <w:tc>
+          <w:tcPr>
+            <w:tcBorders>
+              <w:top w:val="single" w:space="0" w:color="D3D3D3"/>
+              <w:bottom w:val="single" w:space="0" w:color="D3D3D3"/>
+              <w:start w:val="single" w:space="0" w:color="D3D3D3"/>
+              <w:end w:val="single" w:space="0" w:color="D3D3D3"/>
+            </w:tcBorders>
+          </w:tcPr>
+          <w:p>
+            <w:pPr>
+              <w:spacing w:before="0" w:after="60"/>
+              <w:keepNext/>
+            </w:pPr>
+            <w:r>
+              <w:rPr>
+                <w:rFonts w:ascii="Calibri" w:hAnsi="Calibri"/>
+                <w:sz w:val="20"/>
+              </w:rPr>
+              <w:t xml:space="default">LPDG</w:t>
             </w:r>
           </w:p>
         </w:tc>
@@ -4341,53 +4341,53 @@
                 <w:rFonts w:ascii="Calibri" w:hAnsi="Calibri"/>
                 <w:sz w:val="20"/>
               </w:rPr>
-              <w:t xml:space="default">LF63: Mortality or fitness reduction as a result of poor pH levels</w:t>
-            </w:r>
-          </w:p>
-        </w:tc>
-        <w:tc>
-          <w:tcPr>
-            <w:tcBorders>
-              <w:top w:val="single" w:space="0" w:color="D3D3D3"/>
-              <w:bottom w:val="single" w:space="0" w:color="D3D3D3"/>
-              <w:start w:val="single" w:space="0" w:color="D3D3D3"/>
-              <w:end w:val="single" w:space="0" w:color="D3D3D3"/>
-            </w:tcBorders>
-          </w:tcPr>
-          <w:p>
-            <w:pPr>
-              <w:spacing w:before="0" w:after="60"/>
-              <w:keepNext/>
-            </w:pPr>
-            <w:r>
-              <w:rPr>
-                <w:rFonts w:ascii="Calibri" w:hAnsi="Calibri"/>
-                <w:sz w:val="20"/>
-              </w:rPr>
-              <w:t xml:space="default">1</w:t>
-            </w:r>
-          </w:p>
-        </w:tc>
-        <w:tc>
-          <w:tcPr>
-            <w:tcBorders>
-              <w:top w:val="single" w:space="0" w:color="D3D3D3"/>
-              <w:bottom w:val="single" w:space="0" w:color="D3D3D3"/>
-              <w:start w:val="single" w:space="0" w:color="D3D3D3"/>
-              <w:end w:val="single" w:space="0" w:color="D3D3D3"/>
-            </w:tcBorders>
-          </w:tcPr>
-          <w:p>
-            <w:pPr>
-              <w:spacing w:before="0" w:after="60"/>
-              <w:keepNext/>
-            </w:pPr>
-            <w:r>
-              <w:rPr>
-                <w:rFonts w:ascii="Calibri" w:hAnsi="Calibri"/>
-                <w:sz w:val="20"/>
-              </w:rPr>
-              <w:t xml:space="default">1</w:t>
+              <w:t xml:space="default">LF29: Mortality or fitness reduction due to deleterious substances</w:t>
+            </w:r>
+          </w:p>
+        </w:tc>
+        <w:tc>
+          <w:tcPr>
+            <w:tcBorders>
+              <w:top w:val="single" w:space="0" w:color="D3D3D3"/>
+              <w:bottom w:val="single" w:space="0" w:color="D3D3D3"/>
+              <w:start w:val="single" w:space="0" w:color="D3D3D3"/>
+              <w:end w:val="single" w:space="0" w:color="D3D3D3"/>
+            </w:tcBorders>
+          </w:tcPr>
+          <w:p>
+            <w:pPr>
+              <w:spacing w:before="0" w:after="60"/>
+              <w:keepNext/>
+            </w:pPr>
+            <w:r>
+              <w:rPr>
+                <w:rFonts w:ascii="Calibri" w:hAnsi="Calibri"/>
+                <w:sz w:val="20"/>
+              </w:rPr>
+              <w:t xml:space="default">29</w:t>
+            </w:r>
+          </w:p>
+        </w:tc>
+        <w:tc>
+          <w:tcPr>
+            <w:tcBorders>
+              <w:top w:val="single" w:space="0" w:color="D3D3D3"/>
+              <w:bottom w:val="single" w:space="0" w:color="D3D3D3"/>
+              <w:start w:val="single" w:space="0" w:color="D3D3D3"/>
+              <w:end w:val="single" w:space="0" w:color="D3D3D3"/>
+            </w:tcBorders>
+          </w:tcPr>
+          <w:p>
+            <w:pPr>
+              <w:spacing w:before="0" w:after="60"/>
+              <w:keepNext/>
+            </w:pPr>
+            <w:r>
+              <w:rPr>
+                <w:rFonts w:ascii="Calibri" w:hAnsi="Calibri"/>
+                <w:sz w:val="20"/>
+              </w:rPr>
+              <w:t xml:space="default">0</w:t>
             </w:r>
           </w:p>
         </w:tc>
@@ -4433,7 +4433,7 @@
                 <w:rFonts w:ascii="Calibri" w:hAnsi="Calibri"/>
                 <w:sz w:val="20"/>
               </w:rPr>
-              <w:t xml:space="default">HPDG</w:t>
+              <w:t xml:space="default">LPDG</w:t>
             </w:r>
           </w:p>
         </w:tc>
@@ -4484,99 +4484,99 @@
                 <w:rFonts w:ascii="Calibri" w:hAnsi="Calibri"/>
                 <w:sz w:val="20"/>
               </w:rPr>
-              <w:t xml:space="default">LF64: Mortality or fitness reduction due to increases in salinity</w:t>
-            </w:r>
-          </w:p>
-        </w:tc>
-        <w:tc>
-          <w:tcPr>
-            <w:tcBorders>
-              <w:top w:val="single" w:space="0" w:color="D3D3D3"/>
-              <w:bottom w:val="single" w:space="0" w:color="D3D3D3"/>
-              <w:start w:val="single" w:space="0" w:color="D3D3D3"/>
-              <w:end w:val="single" w:space="0" w:color="D3D3D3"/>
-            </w:tcBorders>
-          </w:tcPr>
-          <w:p>
-            <w:pPr>
-              <w:spacing w:before="0" w:after="60"/>
-              <w:keepNext/>
-            </w:pPr>
-            <w:r>
-              <w:rPr>
-                <w:rFonts w:ascii="Calibri" w:hAnsi="Calibri"/>
-                <w:sz w:val="20"/>
-              </w:rPr>
-              <w:t xml:space="default">1</w:t>
-            </w:r>
-          </w:p>
-        </w:tc>
-        <w:tc>
-          <w:tcPr>
-            <w:tcBorders>
-              <w:top w:val="single" w:space="0" w:color="D3D3D3"/>
-              <w:bottom w:val="single" w:space="0" w:color="D3D3D3"/>
-              <w:start w:val="single" w:space="0" w:color="D3D3D3"/>
-              <w:end w:val="single" w:space="0" w:color="D3D3D3"/>
-            </w:tcBorders>
-          </w:tcPr>
-          <w:p>
-            <w:pPr>
-              <w:spacing w:before="0" w:after="60"/>
-              <w:keepNext/>
-            </w:pPr>
-            <w:r>
-              <w:rPr>
-                <w:rFonts w:ascii="Calibri" w:hAnsi="Calibri"/>
-                <w:sz w:val="20"/>
-              </w:rPr>
-              <w:t xml:space="default">1</w:t>
-            </w:r>
-          </w:p>
-        </w:tc>
-        <w:tc>
-          <w:tcPr>
-            <w:tcBorders>
-              <w:top w:val="single" w:space="0" w:color="D3D3D3"/>
-              <w:bottom w:val="single" w:space="0" w:color="D3D3D3"/>
-              <w:start w:val="single" w:space="0" w:color="D3D3D3"/>
-              <w:end w:val="single" w:space="0" w:color="D3D3D3"/>
-            </w:tcBorders>
-          </w:tcPr>
-          <w:p>
-            <w:pPr>
-              <w:spacing w:before="0" w:after="60"/>
-              <w:keepNext/>
-            </w:pPr>
-            <w:r>
-              <w:rPr>
-                <w:rFonts w:ascii="Calibri" w:hAnsi="Calibri"/>
-                <w:sz w:val="20"/>
-              </w:rPr>
-              <w:t xml:space="default">HPDG</w:t>
-            </w:r>
-          </w:p>
-        </w:tc>
-        <w:tc>
-          <w:tcPr>
-            <w:tcBorders>
-              <w:top w:val="single" w:space="0" w:color="D3D3D3"/>
-              <w:bottom w:val="single" w:space="0" w:color="D3D3D3"/>
-              <w:start w:val="single" w:space="0" w:color="D3D3D3"/>
-              <w:end w:val="single" w:space="0" w:color="D3D3D3"/>
-            </w:tcBorders>
-          </w:tcPr>
-          <w:p>
-            <w:pPr>
-              <w:spacing w:before="0" w:after="60"/>
-              <w:keepNext/>
-            </w:pPr>
-            <w:r>
-              <w:rPr>
-                <w:rFonts w:ascii="Calibri" w:hAnsi="Calibri"/>
-                <w:sz w:val="20"/>
-              </w:rPr>
-              <w:t xml:space="default">HPDG</w:t>
+              <w:t xml:space="default">LF31: Mortality or fitness reduction due to elevated predation as a result of enhancement of predatory fish species</w:t>
+            </w:r>
+          </w:p>
+        </w:tc>
+        <w:tc>
+          <w:tcPr>
+            <w:tcBorders>
+              <w:top w:val="single" w:space="0" w:color="D3D3D3"/>
+              <w:bottom w:val="single" w:space="0" w:color="D3D3D3"/>
+              <w:start w:val="single" w:space="0" w:color="D3D3D3"/>
+              <w:end w:val="single" w:space="0" w:color="D3D3D3"/>
+            </w:tcBorders>
+          </w:tcPr>
+          <w:p>
+            <w:pPr>
+              <w:spacing w:before="0" w:after="60"/>
+              <w:keepNext/>
+            </w:pPr>
+            <w:r>
+              <w:rPr>
+                <w:rFonts w:ascii="Calibri" w:hAnsi="Calibri"/>
+                <w:sz w:val="20"/>
+              </w:rPr>
+              <w:t xml:space="default">29</w:t>
+            </w:r>
+          </w:p>
+        </w:tc>
+        <w:tc>
+          <w:tcPr>
+            <w:tcBorders>
+              <w:top w:val="single" w:space="0" w:color="D3D3D3"/>
+              <w:bottom w:val="single" w:space="0" w:color="D3D3D3"/>
+              <w:start w:val="single" w:space="0" w:color="D3D3D3"/>
+              <w:end w:val="single" w:space="0" w:color="D3D3D3"/>
+            </w:tcBorders>
+          </w:tcPr>
+          <w:p>
+            <w:pPr>
+              <w:spacing w:before="0" w:after="60"/>
+              <w:keepNext/>
+            </w:pPr>
+            <w:r>
+              <w:rPr>
+                <w:rFonts w:ascii="Calibri" w:hAnsi="Calibri"/>
+                <w:sz w:val="20"/>
+              </w:rPr>
+              <w:t xml:space="default">0</w:t>
+            </w:r>
+          </w:p>
+        </w:tc>
+        <w:tc>
+          <w:tcPr>
+            <w:tcBorders>
+              <w:top w:val="single" w:space="0" w:color="D3D3D3"/>
+              <w:bottom w:val="single" w:space="0" w:color="D3D3D3"/>
+              <w:start w:val="single" w:space="0" w:color="D3D3D3"/>
+              <w:end w:val="single" w:space="0" w:color="D3D3D3"/>
+            </w:tcBorders>
+          </w:tcPr>
+          <w:p>
+            <w:pPr>
+              <w:spacing w:before="0" w:after="60"/>
+              <w:keepNext/>
+            </w:pPr>
+            <w:r>
+              <w:rPr>
+                <w:rFonts w:ascii="Calibri" w:hAnsi="Calibri"/>
+                <w:sz w:val="20"/>
+              </w:rPr>
+              <w:t xml:space="default">LPDG</w:t>
+            </w:r>
+          </w:p>
+        </w:tc>
+        <w:tc>
+          <w:tcPr>
+            <w:tcBorders>
+              <w:top w:val="single" w:space="0" w:color="D3D3D3"/>
+              <w:bottom w:val="single" w:space="0" w:color="D3D3D3"/>
+              <w:start w:val="single" w:space="0" w:color="D3D3D3"/>
+              <w:end w:val="single" w:space="0" w:color="D3D3D3"/>
+            </w:tcBorders>
+          </w:tcPr>
+          <w:p>
+            <w:pPr>
+              <w:spacing w:before="0" w:after="60"/>
+              <w:keepNext/>
+            </w:pPr>
+            <w:r>
+              <w:rPr>
+                <w:rFonts w:ascii="Calibri" w:hAnsi="Calibri"/>
+                <w:sz w:val="20"/>
+              </w:rPr>
+              <w:t xml:space="default">LPDG</w:t>
             </w:r>
           </w:p>
         </w:tc>
@@ -4627,53 +4627,53 @@
                 <w:rFonts w:ascii="Calibri" w:hAnsi="Calibri"/>
                 <w:sz w:val="20"/>
               </w:rPr>
-              <w:t xml:space="default">LF65: Mortality or fitness reduction due to deleterious substances</w:t>
-            </w:r>
-          </w:p>
-        </w:tc>
-        <w:tc>
-          <w:tcPr>
-            <w:tcBorders>
-              <w:top w:val="single" w:space="0" w:color="D3D3D3"/>
-              <w:bottom w:val="single" w:space="0" w:color="D3D3D3"/>
-              <w:start w:val="single" w:space="0" w:color="D3D3D3"/>
-              <w:end w:val="single" w:space="0" w:color="D3D3D3"/>
-            </w:tcBorders>
-          </w:tcPr>
-          <w:p>
-            <w:pPr>
-              <w:spacing w:before="0" w:after="60"/>
-              <w:keepNext/>
-            </w:pPr>
-            <w:r>
-              <w:rPr>
-                <w:rFonts w:ascii="Calibri" w:hAnsi="Calibri"/>
-                <w:sz w:val="20"/>
-              </w:rPr>
-              <w:t xml:space="default">1</w:t>
-            </w:r>
-          </w:p>
-        </w:tc>
-        <w:tc>
-          <w:tcPr>
-            <w:tcBorders>
-              <w:top w:val="single" w:space="0" w:color="D3D3D3"/>
-              <w:bottom w:val="single" w:space="0" w:color="D3D3D3"/>
-              <w:start w:val="single" w:space="0" w:color="D3D3D3"/>
-              <w:end w:val="single" w:space="0" w:color="D3D3D3"/>
-            </w:tcBorders>
-          </w:tcPr>
-          <w:p>
-            <w:pPr>
-              <w:spacing w:before="0" w:after="60"/>
-              <w:keepNext/>
-            </w:pPr>
-            <w:r>
-              <w:rPr>
-                <w:rFonts w:ascii="Calibri" w:hAnsi="Calibri"/>
-                <w:sz w:val="20"/>
-              </w:rPr>
-              <w:t xml:space="default">1</w:t>
+              <w:t xml:space="default">LF45: Mortality or fitness reduction as a result of deleterious substances</w:t>
+            </w:r>
+          </w:p>
+        </w:tc>
+        <w:tc>
+          <w:tcPr>
+            <w:tcBorders>
+              <w:top w:val="single" w:space="0" w:color="D3D3D3"/>
+              <w:bottom w:val="single" w:space="0" w:color="D3D3D3"/>
+              <w:start w:val="single" w:space="0" w:color="D3D3D3"/>
+              <w:end w:val="single" w:space="0" w:color="D3D3D3"/>
+            </w:tcBorders>
+          </w:tcPr>
+          <w:p>
+            <w:pPr>
+              <w:spacing w:before="0" w:after="60"/>
+              <w:keepNext/>
+            </w:pPr>
+            <w:r>
+              <w:rPr>
+                <w:rFonts w:ascii="Calibri" w:hAnsi="Calibri"/>
+                <w:sz w:val="20"/>
+              </w:rPr>
+              <w:t xml:space="default">29</w:t>
+            </w:r>
+          </w:p>
+        </w:tc>
+        <w:tc>
+          <w:tcPr>
+            <w:tcBorders>
+              <w:top w:val="single" w:space="0" w:color="D3D3D3"/>
+              <w:bottom w:val="single" w:space="0" w:color="D3D3D3"/>
+              <w:start w:val="single" w:space="0" w:color="D3D3D3"/>
+              <w:end w:val="single" w:space="0" w:color="D3D3D3"/>
+            </w:tcBorders>
+          </w:tcPr>
+          <w:p>
+            <w:pPr>
+              <w:spacing w:before="0" w:after="60"/>
+              <w:keepNext/>
+            </w:pPr>
+            <w:r>
+              <w:rPr>
+                <w:rFonts w:ascii="Calibri" w:hAnsi="Calibri"/>
+                <w:sz w:val="20"/>
+              </w:rPr>
+              <w:t xml:space="default">0</w:t>
             </w:r>
           </w:p>
         </w:tc>
@@ -4719,7 +4719,7 @@
                 <w:rFonts w:ascii="Calibri" w:hAnsi="Calibri"/>
                 <w:sz w:val="20"/>
               </w:rPr>
-              <w:t xml:space="default">HPDG</w:t>
+              <w:t xml:space="default">LPDG</w:t>
             </w:r>
           </w:p>
         </w:tc>
@@ -4770,99 +4770,99 @@
                 <w:rFonts w:ascii="Calibri" w:hAnsi="Calibri"/>
                 <w:sz w:val="20"/>
               </w:rPr>
-              <w:t xml:space="default">LF68: Mortality or fitness reduction due to a reduction in natural (wild) genetic influence. This is measured by the stray rate (pHOSstray) into the system, or by the frequency and magnitude of direct transplanting.</w:t>
-            </w:r>
-          </w:p>
-        </w:tc>
-        <w:tc>
-          <w:tcPr>
-            <w:tcBorders>
-              <w:top w:val="single" w:space="0" w:color="D3D3D3"/>
-              <w:bottom w:val="single" w:space="0" w:color="D3D3D3"/>
-              <w:start w:val="single" w:space="0" w:color="D3D3D3"/>
-              <w:end w:val="single" w:space="0" w:color="D3D3D3"/>
-            </w:tcBorders>
-          </w:tcPr>
-          <w:p>
-            <w:pPr>
-              <w:spacing w:before="0" w:after="60"/>
-              <w:keepNext/>
-            </w:pPr>
-            <w:r>
-              <w:rPr>
-                <w:rFonts w:ascii="Calibri" w:hAnsi="Calibri"/>
-                <w:sz w:val="20"/>
-              </w:rPr>
-              <w:t xml:space="default">1</w:t>
-            </w:r>
-          </w:p>
-        </w:tc>
-        <w:tc>
-          <w:tcPr>
-            <w:tcBorders>
-              <w:top w:val="single" w:space="0" w:color="D3D3D3"/>
-              <w:bottom w:val="single" w:space="0" w:color="D3D3D3"/>
-              <w:start w:val="single" w:space="0" w:color="D3D3D3"/>
-              <w:end w:val="single" w:space="0" w:color="D3D3D3"/>
-            </w:tcBorders>
-          </w:tcPr>
-          <w:p>
-            <w:pPr>
-              <w:spacing w:before="0" w:after="60"/>
-              <w:keepNext/>
-            </w:pPr>
-            <w:r>
-              <w:rPr>
-                <w:rFonts w:ascii="Calibri" w:hAnsi="Calibri"/>
-                <w:sz w:val="20"/>
-              </w:rPr>
-              <w:t xml:space="default">1</w:t>
-            </w:r>
-          </w:p>
-        </w:tc>
-        <w:tc>
-          <w:tcPr>
-            <w:tcBorders>
-              <w:top w:val="single" w:space="0" w:color="D3D3D3"/>
-              <w:bottom w:val="single" w:space="0" w:color="D3D3D3"/>
-              <w:start w:val="single" w:space="0" w:color="D3D3D3"/>
-              <w:end w:val="single" w:space="0" w:color="D3D3D3"/>
-            </w:tcBorders>
-          </w:tcPr>
-          <w:p>
-            <w:pPr>
-              <w:spacing w:before="0" w:after="60"/>
-              <w:keepNext/>
-            </w:pPr>
-            <w:r>
-              <w:rPr>
-                <w:rFonts w:ascii="Calibri" w:hAnsi="Calibri"/>
-                <w:sz w:val="20"/>
-              </w:rPr>
-              <w:t xml:space="default">HPDG</w:t>
-            </w:r>
-          </w:p>
-        </w:tc>
-        <w:tc>
-          <w:tcPr>
-            <w:tcBorders>
-              <w:top w:val="single" w:space="0" w:color="D3D3D3"/>
-              <w:bottom w:val="single" w:space="0" w:color="D3D3D3"/>
-              <w:start w:val="single" w:space="0" w:color="D3D3D3"/>
-              <w:end w:val="single" w:space="0" w:color="D3D3D3"/>
-            </w:tcBorders>
-          </w:tcPr>
-          <w:p>
-            <w:pPr>
-              <w:spacing w:before="0" w:after="60"/>
-              <w:keepNext/>
-            </w:pPr>
-            <w:r>
-              <w:rPr>
-                <w:rFonts w:ascii="Calibri" w:hAnsi="Calibri"/>
-                <w:sz w:val="20"/>
-              </w:rPr>
-              <w:t xml:space="default">HPDG</w:t>
+              <w:t xml:space="default">LF46: Mortality or fitness reduction due to ingestion of microplastics in lake environments</w:t>
+            </w:r>
+          </w:p>
+        </w:tc>
+        <w:tc>
+          <w:tcPr>
+            <w:tcBorders>
+              <w:top w:val="single" w:space="0" w:color="D3D3D3"/>
+              <w:bottom w:val="single" w:space="0" w:color="D3D3D3"/>
+              <w:start w:val="single" w:space="0" w:color="D3D3D3"/>
+              <w:end w:val="single" w:space="0" w:color="D3D3D3"/>
+            </w:tcBorders>
+          </w:tcPr>
+          <w:p>
+            <w:pPr>
+              <w:spacing w:before="0" w:after="60"/>
+              <w:keepNext/>
+            </w:pPr>
+            <w:r>
+              <w:rPr>
+                <w:rFonts w:ascii="Calibri" w:hAnsi="Calibri"/>
+                <w:sz w:val="20"/>
+              </w:rPr>
+              <w:t xml:space="default">29</w:t>
+            </w:r>
+          </w:p>
+        </w:tc>
+        <w:tc>
+          <w:tcPr>
+            <w:tcBorders>
+              <w:top w:val="single" w:space="0" w:color="D3D3D3"/>
+              <w:bottom w:val="single" w:space="0" w:color="D3D3D3"/>
+              <w:start w:val="single" w:space="0" w:color="D3D3D3"/>
+              <w:end w:val="single" w:space="0" w:color="D3D3D3"/>
+            </w:tcBorders>
+          </w:tcPr>
+          <w:p>
+            <w:pPr>
+              <w:spacing w:before="0" w:after="60"/>
+              <w:keepNext/>
+            </w:pPr>
+            <w:r>
+              <w:rPr>
+                <w:rFonts w:ascii="Calibri" w:hAnsi="Calibri"/>
+                <w:sz w:val="20"/>
+              </w:rPr>
+              <w:t xml:space="default">0</w:t>
+            </w:r>
+          </w:p>
+        </w:tc>
+        <w:tc>
+          <w:tcPr>
+            <w:tcBorders>
+              <w:top w:val="single" w:space="0" w:color="D3D3D3"/>
+              <w:bottom w:val="single" w:space="0" w:color="D3D3D3"/>
+              <w:start w:val="single" w:space="0" w:color="D3D3D3"/>
+              <w:end w:val="single" w:space="0" w:color="D3D3D3"/>
+            </w:tcBorders>
+          </w:tcPr>
+          <w:p>
+            <w:pPr>
+              <w:spacing w:before="0" w:after="60"/>
+              <w:keepNext/>
+            </w:pPr>
+            <w:r>
+              <w:rPr>
+                <w:rFonts w:ascii="Calibri" w:hAnsi="Calibri"/>
+                <w:sz w:val="20"/>
+              </w:rPr>
+              <w:t xml:space="default">LPDG</w:t>
+            </w:r>
+          </w:p>
+        </w:tc>
+        <w:tc>
+          <w:tcPr>
+            <w:tcBorders>
+              <w:top w:val="single" w:space="0" w:color="D3D3D3"/>
+              <w:bottom w:val="single" w:space="0" w:color="D3D3D3"/>
+              <w:start w:val="single" w:space="0" w:color="D3D3D3"/>
+              <w:end w:val="single" w:space="0" w:color="D3D3D3"/>
+            </w:tcBorders>
+          </w:tcPr>
+          <w:p>
+            <w:pPr>
+              <w:spacing w:before="0" w:after="60"/>
+              <w:keepNext/>
+            </w:pPr>
+            <w:r>
+              <w:rPr>
+                <w:rFonts w:ascii="Calibri" w:hAnsi="Calibri"/>
+                <w:sz w:val="20"/>
+              </w:rPr>
+              <w:t xml:space="default">LPDG</w:t>
             </w:r>
           </w:p>
         </w:tc>
@@ -4913,578 +4913,6 @@
                 <w:rFonts w:ascii="Calibri" w:hAnsi="Calibri"/>
                 <w:sz w:val="20"/>
               </w:rPr>
-              <w:t xml:space="default">LF70: Mortality or fitness reduction due to negative effects of small population size - including inbreeding depression and gene flow</w:t>
-            </w:r>
-          </w:p>
-        </w:tc>
-        <w:tc>
-          <w:tcPr>
-            <w:tcBorders>
-              <w:top w:val="single" w:space="0" w:color="D3D3D3"/>
-              <w:bottom w:val="single" w:space="0" w:color="D3D3D3"/>
-              <w:start w:val="single" w:space="0" w:color="D3D3D3"/>
-              <w:end w:val="single" w:space="0" w:color="D3D3D3"/>
-            </w:tcBorders>
-          </w:tcPr>
-          <w:p>
-            <w:pPr>
-              <w:spacing w:before="0" w:after="60"/>
-              <w:keepNext/>
-            </w:pPr>
-            <w:r>
-              <w:rPr>
-                <w:rFonts w:ascii="Calibri" w:hAnsi="Calibri"/>
-                <w:sz w:val="20"/>
-              </w:rPr>
-              <w:t xml:space="default">1</w:t>
-            </w:r>
-          </w:p>
-        </w:tc>
-        <w:tc>
-          <w:tcPr>
-            <w:tcBorders>
-              <w:top w:val="single" w:space="0" w:color="D3D3D3"/>
-              <w:bottom w:val="single" w:space="0" w:color="D3D3D3"/>
-              <w:start w:val="single" w:space="0" w:color="D3D3D3"/>
-              <w:end w:val="single" w:space="0" w:color="D3D3D3"/>
-            </w:tcBorders>
-          </w:tcPr>
-          <w:p>
-            <w:pPr>
-              <w:spacing w:before="0" w:after="60"/>
-              <w:keepNext/>
-            </w:pPr>
-            <w:r>
-              <w:rPr>
-                <w:rFonts w:ascii="Calibri" w:hAnsi="Calibri"/>
-                <w:sz w:val="20"/>
-              </w:rPr>
-              <w:t xml:space="default">1</w:t>
-            </w:r>
-          </w:p>
-        </w:tc>
-        <w:tc>
-          <w:tcPr>
-            <w:tcBorders>
-              <w:top w:val="single" w:space="0" w:color="D3D3D3"/>
-              <w:bottom w:val="single" w:space="0" w:color="D3D3D3"/>
-              <w:start w:val="single" w:space="0" w:color="D3D3D3"/>
-              <w:end w:val="single" w:space="0" w:color="D3D3D3"/>
-            </w:tcBorders>
-          </w:tcPr>
-          <w:p>
-            <w:pPr>
-              <w:spacing w:before="0" w:after="60"/>
-              <w:keepNext/>
-            </w:pPr>
-            <w:r>
-              <w:rPr>
-                <w:rFonts w:ascii="Calibri" w:hAnsi="Calibri"/>
-                <w:sz w:val="20"/>
-              </w:rPr>
-              <w:t xml:space="default">HPDG</w:t>
-            </w:r>
-          </w:p>
-        </w:tc>
-        <w:tc>
-          <w:tcPr>
-            <w:tcBorders>
-              <w:top w:val="single" w:space="0" w:color="D3D3D3"/>
-              <w:bottom w:val="single" w:space="0" w:color="D3D3D3"/>
-              <w:start w:val="single" w:space="0" w:color="D3D3D3"/>
-              <w:end w:val="single" w:space="0" w:color="D3D3D3"/>
-            </w:tcBorders>
-          </w:tcPr>
-          <w:p>
-            <w:pPr>
-              <w:spacing w:before="0" w:after="60"/>
-              <w:keepNext/>
-            </w:pPr>
-            <w:r>
-              <w:rPr>
-                <w:rFonts w:ascii="Calibri" w:hAnsi="Calibri"/>
-                <w:sz w:val="20"/>
-              </w:rPr>
-              <w:t xml:space="default">HPDG</w:t>
-            </w:r>
-          </w:p>
-        </w:tc>
-      </w:tr>
-      <w:tr>
-        <w:trPr>
-          <w:cantSplit/>
-        </w:trPr>
-        <w:tc>
-          <w:tcPr>
-            <w:tcBorders>
-              <w:top w:val="single" w:space="0" w:color="D3D3D3"/>
-              <w:bottom w:val="single" w:space="0" w:color="D3D3D3"/>
-              <w:start w:val="single" w:space="0" w:color="D3D3D3"/>
-              <w:end w:val="single" w:space="0" w:color="D3D3D3"/>
-            </w:tcBorders>
-          </w:tcPr>
-          <w:p>
-            <w:pPr>
-              <w:spacing w:before="0" w:after="60"/>
-              <w:keepNext/>
-            </w:pPr>
-            <w:r>
-              <w:rPr>
-                <w:rFonts w:ascii="Calibri" w:hAnsi="Calibri"/>
-                <w:sz w:val="20"/>
-              </w:rPr>
-              <w:t xml:space="default">Bedwell</w:t>
-            </w:r>
-          </w:p>
-        </w:tc>
-        <w:tc>
-          <w:tcPr>
-            <w:tcBorders>
-              <w:top w:val="single" w:space="0" w:color="D3D3D3"/>
-              <w:bottom w:val="single" w:space="0" w:color="D3D3D3"/>
-              <w:start w:val="single" w:space="0" w:color="D3D3D3"/>
-              <w:end w:val="single" w:space="0" w:color="D3D3D3"/>
-            </w:tcBorders>
-          </w:tcPr>
-          <w:p>
-            <w:pPr>
-              <w:spacing w:before="0" w:after="60"/>
-              <w:keepNext/>
-            </w:pPr>
-            <w:r>
-              <w:rPr>
-                <w:rFonts w:ascii="Calibri" w:hAnsi="Calibri"/>
-                <w:sz w:val="20"/>
-              </w:rPr>
-              <w:t xml:space="default">LF12: Mortality or fitness reduction as a result of low dissolved oxygen</w:t>
-            </w:r>
-          </w:p>
-        </w:tc>
-        <w:tc>
-          <w:tcPr>
-            <w:tcBorders>
-              <w:top w:val="single" w:space="0" w:color="D3D3D3"/>
-              <w:bottom w:val="single" w:space="0" w:color="D3D3D3"/>
-              <w:start w:val="single" w:space="0" w:color="D3D3D3"/>
-              <w:end w:val="single" w:space="0" w:color="D3D3D3"/>
-            </w:tcBorders>
-          </w:tcPr>
-          <w:p>
-            <w:pPr>
-              <w:spacing w:before="0" w:after="60"/>
-              <w:keepNext/>
-            </w:pPr>
-            <w:r>
-              <w:rPr>
-                <w:rFonts w:ascii="Calibri" w:hAnsi="Calibri"/>
-                <w:sz w:val="20"/>
-              </w:rPr>
-              <w:t xml:space="default">35</w:t>
-            </w:r>
-          </w:p>
-        </w:tc>
-        <w:tc>
-          <w:tcPr>
-            <w:tcBorders>
-              <w:top w:val="single" w:space="0" w:color="D3D3D3"/>
-              <w:bottom w:val="single" w:space="0" w:color="D3D3D3"/>
-              <w:start w:val="single" w:space="0" w:color="D3D3D3"/>
-              <w:end w:val="single" w:space="0" w:color="D3D3D3"/>
-            </w:tcBorders>
-          </w:tcPr>
-          <w:p>
-            <w:pPr>
-              <w:spacing w:before="0" w:after="60"/>
-              <w:keepNext/>
-            </w:pPr>
-            <w:r>
-              <w:rPr>
-                <w:rFonts w:ascii="Calibri" w:hAnsi="Calibri"/>
-                <w:sz w:val="20"/>
-              </w:rPr>
-              <w:t xml:space="default">0</w:t>
-            </w:r>
-          </w:p>
-        </w:tc>
-        <w:tc>
-          <w:tcPr>
-            <w:tcBorders>
-              <w:top w:val="single" w:space="0" w:color="D3D3D3"/>
-              <w:bottom w:val="single" w:space="0" w:color="D3D3D3"/>
-              <w:start w:val="single" w:space="0" w:color="D3D3D3"/>
-              <w:end w:val="single" w:space="0" w:color="D3D3D3"/>
-            </w:tcBorders>
-          </w:tcPr>
-          <w:p>
-            <w:pPr>
-              <w:spacing w:before="0" w:after="60"/>
-              <w:keepNext/>
-            </w:pPr>
-            <w:r>
-              <w:rPr>
-                <w:rFonts w:ascii="Calibri" w:hAnsi="Calibri"/>
-                <w:sz w:val="20"/>
-              </w:rPr>
-              <w:t xml:space="default">LPDG</w:t>
-            </w:r>
-          </w:p>
-        </w:tc>
-        <w:tc>
-          <w:tcPr>
-            <w:tcBorders>
-              <w:top w:val="single" w:space="0" w:color="D3D3D3"/>
-              <w:bottom w:val="single" w:space="0" w:color="D3D3D3"/>
-              <w:start w:val="single" w:space="0" w:color="D3D3D3"/>
-              <w:end w:val="single" w:space="0" w:color="D3D3D3"/>
-            </w:tcBorders>
-          </w:tcPr>
-          <w:p>
-            <w:pPr>
-              <w:spacing w:before="0" w:after="60"/>
-              <w:keepNext/>
-            </w:pPr>
-            <w:r>
-              <w:rPr>
-                <w:rFonts w:ascii="Calibri" w:hAnsi="Calibri"/>
-                <w:sz w:val="20"/>
-              </w:rPr>
-              <w:t xml:space="default">LPDG</w:t>
-            </w:r>
-          </w:p>
-        </w:tc>
-      </w:tr>
-      <w:tr>
-        <w:trPr>
-          <w:cantSplit/>
-        </w:trPr>
-        <w:tc>
-          <w:tcPr>
-            <w:tcBorders>
-              <w:top w:val="single" w:space="0" w:color="D3D3D3"/>
-              <w:bottom w:val="single" w:space="0" w:color="D3D3D3"/>
-              <w:start w:val="single" w:space="0" w:color="D3D3D3"/>
-              <w:end w:val="single" w:space="0" w:color="D3D3D3"/>
-            </w:tcBorders>
-          </w:tcPr>
-          <w:p>
-            <w:pPr>
-              <w:spacing w:before="0" w:after="60"/>
-              <w:keepNext/>
-            </w:pPr>
-            <w:r>
-              <w:rPr>
-                <w:rFonts w:ascii="Calibri" w:hAnsi="Calibri"/>
-                <w:sz w:val="20"/>
-              </w:rPr>
-              <w:t xml:space="default">Bedwell</w:t>
-            </w:r>
-          </w:p>
-        </w:tc>
-        <w:tc>
-          <w:tcPr>
-            <w:tcBorders>
-              <w:top w:val="single" w:space="0" w:color="D3D3D3"/>
-              <w:bottom w:val="single" w:space="0" w:color="D3D3D3"/>
-              <w:start w:val="single" w:space="0" w:color="D3D3D3"/>
-              <w:end w:val="single" w:space="0" w:color="D3D3D3"/>
-            </w:tcBorders>
-          </w:tcPr>
-          <w:p>
-            <w:pPr>
-              <w:spacing w:before="0" w:after="60"/>
-              <w:keepNext/>
-            </w:pPr>
-            <w:r>
-              <w:rPr>
-                <w:rFonts w:ascii="Calibri" w:hAnsi="Calibri"/>
-                <w:sz w:val="20"/>
-              </w:rPr>
-              <w:t xml:space="default">LF31: Mortality or fitness reduction due to elevated predation as a result of enhancement of predatory fish species</w:t>
-            </w:r>
-          </w:p>
-        </w:tc>
-        <w:tc>
-          <w:tcPr>
-            <w:tcBorders>
-              <w:top w:val="single" w:space="0" w:color="D3D3D3"/>
-              <w:bottom w:val="single" w:space="0" w:color="D3D3D3"/>
-              <w:start w:val="single" w:space="0" w:color="D3D3D3"/>
-              <w:end w:val="single" w:space="0" w:color="D3D3D3"/>
-            </w:tcBorders>
-          </w:tcPr>
-          <w:p>
-            <w:pPr>
-              <w:spacing w:before="0" w:after="60"/>
-              <w:keepNext/>
-            </w:pPr>
-            <w:r>
-              <w:rPr>
-                <w:rFonts w:ascii="Calibri" w:hAnsi="Calibri"/>
-                <w:sz w:val="20"/>
-              </w:rPr>
-              <w:t xml:space="default">35</w:t>
-            </w:r>
-          </w:p>
-        </w:tc>
-        <w:tc>
-          <w:tcPr>
-            <w:tcBorders>
-              <w:top w:val="single" w:space="0" w:color="D3D3D3"/>
-              <w:bottom w:val="single" w:space="0" w:color="D3D3D3"/>
-              <w:start w:val="single" w:space="0" w:color="D3D3D3"/>
-              <w:end w:val="single" w:space="0" w:color="D3D3D3"/>
-            </w:tcBorders>
-          </w:tcPr>
-          <w:p>
-            <w:pPr>
-              <w:spacing w:before="0" w:after="60"/>
-              <w:keepNext/>
-            </w:pPr>
-            <w:r>
-              <w:rPr>
-                <w:rFonts w:ascii="Calibri" w:hAnsi="Calibri"/>
-                <w:sz w:val="20"/>
-              </w:rPr>
-              <w:t xml:space="default">0</w:t>
-            </w:r>
-          </w:p>
-        </w:tc>
-        <w:tc>
-          <w:tcPr>
-            <w:tcBorders>
-              <w:top w:val="single" w:space="0" w:color="D3D3D3"/>
-              <w:bottom w:val="single" w:space="0" w:color="D3D3D3"/>
-              <w:start w:val="single" w:space="0" w:color="D3D3D3"/>
-              <w:end w:val="single" w:space="0" w:color="D3D3D3"/>
-            </w:tcBorders>
-          </w:tcPr>
-          <w:p>
-            <w:pPr>
-              <w:spacing w:before="0" w:after="60"/>
-              <w:keepNext/>
-            </w:pPr>
-            <w:r>
-              <w:rPr>
-                <w:rFonts w:ascii="Calibri" w:hAnsi="Calibri"/>
-                <w:sz w:val="20"/>
-              </w:rPr>
-              <w:t xml:space="default">LPDG</w:t>
-            </w:r>
-          </w:p>
-        </w:tc>
-        <w:tc>
-          <w:tcPr>
-            <w:tcBorders>
-              <w:top w:val="single" w:space="0" w:color="D3D3D3"/>
-              <w:bottom w:val="single" w:space="0" w:color="D3D3D3"/>
-              <w:start w:val="single" w:space="0" w:color="D3D3D3"/>
-              <w:end w:val="single" w:space="0" w:color="D3D3D3"/>
-            </w:tcBorders>
-          </w:tcPr>
-          <w:p>
-            <w:pPr>
-              <w:spacing w:before="0" w:after="60"/>
-              <w:keepNext/>
-            </w:pPr>
-            <w:r>
-              <w:rPr>
-                <w:rFonts w:ascii="Calibri" w:hAnsi="Calibri"/>
-                <w:sz w:val="20"/>
-              </w:rPr>
-              <w:t xml:space="default">LPDG</w:t>
-            </w:r>
-          </w:p>
-        </w:tc>
-      </w:tr>
-      <w:tr>
-        <w:trPr>
-          <w:cantSplit/>
-        </w:trPr>
-        <w:tc>
-          <w:tcPr>
-            <w:tcBorders>
-              <w:top w:val="single" w:space="0" w:color="D3D3D3"/>
-              <w:bottom w:val="single" w:space="0" w:color="D3D3D3"/>
-              <w:start w:val="single" w:space="0" w:color="D3D3D3"/>
-              <w:end w:val="single" w:space="0" w:color="D3D3D3"/>
-            </w:tcBorders>
-          </w:tcPr>
-          <w:p>
-            <w:pPr>
-              <w:spacing w:before="0" w:after="60"/>
-              <w:keepNext/>
-            </w:pPr>
-            <w:r>
-              <w:rPr>
-                <w:rFonts w:ascii="Calibri" w:hAnsi="Calibri"/>
-                <w:sz w:val="20"/>
-              </w:rPr>
-              <w:t xml:space="default">Bedwell</w:t>
-            </w:r>
-          </w:p>
-        </w:tc>
-        <w:tc>
-          <w:tcPr>
-            <w:tcBorders>
-              <w:top w:val="single" w:space="0" w:color="D3D3D3"/>
-              <w:bottom w:val="single" w:space="0" w:color="D3D3D3"/>
-              <w:start w:val="single" w:space="0" w:color="D3D3D3"/>
-              <w:end w:val="single" w:space="0" w:color="D3D3D3"/>
-            </w:tcBorders>
-          </w:tcPr>
-          <w:p>
-            <w:pPr>
-              <w:spacing w:before="0" w:after="60"/>
-              <w:keepNext/>
-            </w:pPr>
-            <w:r>
-              <w:rPr>
-                <w:rFonts w:ascii="Calibri" w:hAnsi="Calibri"/>
-                <w:sz w:val="20"/>
-              </w:rPr>
-              <w:t xml:space="default">LF46: Mortality or fitness reduction due to ingestion of microplastics in lake environments</w:t>
-            </w:r>
-          </w:p>
-        </w:tc>
-        <w:tc>
-          <w:tcPr>
-            <w:tcBorders>
-              <w:top w:val="single" w:space="0" w:color="D3D3D3"/>
-              <w:bottom w:val="single" w:space="0" w:color="D3D3D3"/>
-              <w:start w:val="single" w:space="0" w:color="D3D3D3"/>
-              <w:end w:val="single" w:space="0" w:color="D3D3D3"/>
-            </w:tcBorders>
-          </w:tcPr>
-          <w:p>
-            <w:pPr>
-              <w:spacing w:before="0" w:after="60"/>
-              <w:keepNext/>
-            </w:pPr>
-            <w:r>
-              <w:rPr>
-                <w:rFonts w:ascii="Calibri" w:hAnsi="Calibri"/>
-                <w:sz w:val="20"/>
-              </w:rPr>
-              <w:t xml:space="default">35</w:t>
-            </w:r>
-          </w:p>
-        </w:tc>
-        <w:tc>
-          <w:tcPr>
-            <w:tcBorders>
-              <w:top w:val="single" w:space="0" w:color="D3D3D3"/>
-              <w:bottom w:val="single" w:space="0" w:color="D3D3D3"/>
-              <w:start w:val="single" w:space="0" w:color="D3D3D3"/>
-              <w:end w:val="single" w:space="0" w:color="D3D3D3"/>
-            </w:tcBorders>
-          </w:tcPr>
-          <w:p>
-            <w:pPr>
-              <w:spacing w:before="0" w:after="60"/>
-              <w:keepNext/>
-            </w:pPr>
-            <w:r>
-              <w:rPr>
-                <w:rFonts w:ascii="Calibri" w:hAnsi="Calibri"/>
-                <w:sz w:val="20"/>
-              </w:rPr>
-              <w:t xml:space="default">0</w:t>
-            </w:r>
-          </w:p>
-        </w:tc>
-        <w:tc>
-          <w:tcPr>
-            <w:tcBorders>
-              <w:top w:val="single" w:space="0" w:color="D3D3D3"/>
-              <w:bottom w:val="single" w:space="0" w:color="D3D3D3"/>
-              <w:start w:val="single" w:space="0" w:color="D3D3D3"/>
-              <w:end w:val="single" w:space="0" w:color="D3D3D3"/>
-            </w:tcBorders>
-          </w:tcPr>
-          <w:p>
-            <w:pPr>
-              <w:spacing w:before="0" w:after="60"/>
-              <w:keepNext/>
-            </w:pPr>
-            <w:r>
-              <w:rPr>
-                <w:rFonts w:ascii="Calibri" w:hAnsi="Calibri"/>
-                <w:sz w:val="20"/>
-              </w:rPr>
-              <w:t xml:space="default">LPDG</w:t>
-            </w:r>
-          </w:p>
-        </w:tc>
-        <w:tc>
-          <w:tcPr>
-            <w:tcBorders>
-              <w:top w:val="single" w:space="0" w:color="D3D3D3"/>
-              <w:bottom w:val="single" w:space="0" w:color="D3D3D3"/>
-              <w:start w:val="single" w:space="0" w:color="D3D3D3"/>
-              <w:end w:val="single" w:space="0" w:color="D3D3D3"/>
-            </w:tcBorders>
-          </w:tcPr>
-          <w:p>
-            <w:pPr>
-              <w:spacing w:before="0" w:after="60"/>
-              <w:keepNext/>
-            </w:pPr>
-            <w:r>
-              <w:rPr>
-                <w:rFonts w:ascii="Calibri" w:hAnsi="Calibri"/>
-                <w:sz w:val="20"/>
-              </w:rPr>
-              <w:t xml:space="default">LPDG</w:t>
-            </w:r>
-          </w:p>
-        </w:tc>
-      </w:tr>
-      <w:tr>
-        <w:trPr>
-          <w:cantSplit/>
-        </w:trPr>
-        <w:tc>
-          <w:tcPr>
-            <w:tcBorders>
-              <w:top w:val="single" w:space="0" w:color="D3D3D3"/>
-              <w:bottom w:val="single" w:space="0" w:color="D3D3D3"/>
-              <w:start w:val="single" w:space="0" w:color="D3D3D3"/>
-              <w:end w:val="single" w:space="0" w:color="D3D3D3"/>
-            </w:tcBorders>
-          </w:tcPr>
-          <w:p>
-            <w:pPr>
-              <w:spacing w:before="0" w:after="60"/>
-              <w:keepNext/>
-            </w:pPr>
-            <w:r>
-              <w:rPr>
-                <w:rFonts w:ascii="Calibri" w:hAnsi="Calibri"/>
-                <w:sz w:val="20"/>
-              </w:rPr>
-              <w:t xml:space="default">Bedwell</w:t>
-            </w:r>
-          </w:p>
-        </w:tc>
-        <w:tc>
-          <w:tcPr>
-            <w:tcBorders>
-              <w:top w:val="single" w:space="0" w:color="D3D3D3"/>
-              <w:bottom w:val="single" w:space="0" w:color="D3D3D3"/>
-              <w:start w:val="single" w:space="0" w:color="D3D3D3"/>
-              <w:end w:val="single" w:space="0" w:color="D3D3D3"/>
-            </w:tcBorders>
-          </w:tcPr>
-          <w:p>
-            <w:pPr>
-              <w:spacing w:before="0" w:after="60"/>
-              <w:keepNext/>
-            </w:pPr>
-            <w:r>
-              <w:rPr>
-                <w:rFonts w:ascii="Calibri" w:hAnsi="Calibri"/>
-                <w:sz w:val="20"/>
-              </w:rPr>
               <w:t xml:space="default">LF66: Mortality or fitness reduction due to ingestion of microplastics</w:t>
             </w:r>
           </w:p>
@@ -5508,7 +4936,7 @@
                 <w:rFonts w:ascii="Calibri" w:hAnsi="Calibri"/>
                 <w:sz w:val="20"/>
               </w:rPr>
-              <w:t xml:space="default">35</w:t>
+              <w:t xml:space="default">29</w:t>
             </w:r>
           </w:p>
         </w:tc>

</xml_diff>